<commit_message>
arregle el oso y el conejo, ademas de los documentos
</commit_message>
<xml_diff>
--- a/Practica1/Docs/317242409_PRACTICA1_GRUPO11.docx
+++ b/Practica1/Docs/317242409_PRACTICA1_GRUPO11.docx
@@ -5,10 +5,38 @@
     <w:p>
       <w:pPr>
         <w:pStyle w:val="Heading1"/>
+        <w:jc w:val="center"/>
+        <w:rPr>
+          <w:lang w:val="es-MX"/>
+        </w:rPr>
       </w:pPr>
+      <w:proofErr w:type="spellStart"/>
+      <w:r>
+        <w:t>Pr</w:t>
+      </w:r>
+      <w:r>
+        <w:rPr>
+          <w:lang w:val="es-MX"/>
+        </w:rPr>
+        <w:t>áctica</w:t>
+      </w:r>
+      <w:proofErr w:type="spellEnd"/>
+      <w:r>
+        <w:rPr>
+          <w:lang w:val="es-MX"/>
+        </w:rPr>
+        <w:t xml:space="preserve"> 1</w:t>
+      </w:r>
+    </w:p>
+    <w:p>
+      <w:pPr>
+        <w:pStyle w:val="Heading1"/>
+      </w:pPr>
+      <w:proofErr w:type="spellStart"/>
       <w:r>
         <w:t>Instrucciones</w:t>
       </w:r>
+      <w:proofErr w:type="spellEnd"/>
     </w:p>
     <w:p>
       <w:pPr>
@@ -52,7 +80,27 @@
           <w:spacing w:val="3"/>
           <w:lang w:val="es-MX"/>
         </w:rPr>
-        <w:t> la pantalla en 4 regiones recordando que el viewport va de -1 a 1 tanto en x como en y.</w:t>
+        <w:t xml:space="preserve"> la pantalla en 4 regiones recordando que el </w:t>
+      </w:r>
+      <w:proofErr w:type="spellStart"/>
+      <w:r>
+        <w:rPr>
+          <w:rFonts w:eastAsia="Times New Roman" w:cs="Times New Roman"/>
+          <w:color w:val="3C4043"/>
+          <w:spacing w:val="3"/>
+          <w:lang w:val="es-MX"/>
+        </w:rPr>
+        <w:t>viewport</w:t>
+      </w:r>
+      <w:proofErr w:type="spellEnd"/>
+      <w:r>
+        <w:rPr>
+          <w:rFonts w:eastAsia="Times New Roman" w:cs="Times New Roman"/>
+          <w:color w:val="3C4043"/>
+          <w:spacing w:val="3"/>
+          <w:lang w:val="es-MX"/>
+        </w:rPr>
+        <w:t xml:space="preserve"> va de -1 a 1 tanto en x como en y.</w:t>
       </w:r>
     </w:p>
     <w:p>
@@ -288,9 +336,11 @@
       <w:pPr>
         <w:pStyle w:val="Heading1"/>
       </w:pPr>
+      <w:proofErr w:type="spellStart"/>
       <w:r>
         <w:t>Contenido</w:t>
       </w:r>
+      <w:proofErr w:type="spellEnd"/>
     </w:p>
     <w:p/>
     <w:p>
@@ -333,29 +383,6 @@
             </a:graphic>
           </wp:inline>
         </w:drawing>
-      </w:r>
-    </w:p>
-    <w:p/>
-    <w:p>
-      <w:pPr>
-        <w:tabs>
-          <w:tab w:val="left" w:pos="1230"/>
-        </w:tabs>
-        <w:rPr>
-          <w:rFonts w:asciiTheme="majorHAnsi" w:eastAsiaTheme="majorEastAsia" w:hAnsiTheme="majorHAnsi" w:cstheme="majorBidi"/>
-          <w:color w:val="77972F" w:themeColor="accent1" w:themeShade="BF"/>
-          <w:sz w:val="36"/>
-          <w:szCs w:val="36"/>
-        </w:rPr>
-      </w:pPr>
-      <w:r>
-        <w:rPr>
-          <w:rFonts w:asciiTheme="majorHAnsi" w:eastAsiaTheme="majorEastAsia" w:hAnsiTheme="majorHAnsi" w:cstheme="majorBidi"/>
-          <w:color w:val="77972F" w:themeColor="accent1" w:themeShade="BF"/>
-          <w:sz w:val="36"/>
-          <w:szCs w:val="36"/>
-        </w:rPr>
-        <w:tab/>
       </w:r>
     </w:p>
     <w:sectPr>
@@ -693,7 +720,20 @@
         <w:lang w:val="es-MX"/>
       </w:rPr>
       <w:tab/>
-      <w:t>Grupo: 11</w:t>
+    </w:r>
+    <w:proofErr w:type="gramStart"/>
+    <w:r>
+      <w:rPr>
+        <w:lang w:val="es-MX"/>
+      </w:rPr>
+      <w:t>Grupo</w:t>
+    </w:r>
+    <w:proofErr w:type="gramEnd"/>
+    <w:r>
+      <w:rPr>
+        <w:lang w:val="es-MX"/>
+      </w:rPr>
+      <w:t>: 11</w:t>
     </w:r>
   </w:p>
   <w:p>

</xml_diff>